<commit_message>
updates to project 2 rubric and description
</commit_message>
<xml_diff>
--- a/Projects/Project 2/P2 - Poster - Peer.docx
+++ b/Projects/Project 2/P2 - Poster - Peer.docx
@@ -14,7 +14,14 @@
       </w:r>
       <w:r>
         <w:tab/>
-        <w:t>Your name: ___________</w:t>
+      </w:r>
+      <w:proofErr w:type="gramStart"/>
+      <w:r>
+        <w:t>Your</w:t>
+      </w:r>
+      <w:proofErr w:type="gramEnd"/>
+      <w:r>
+        <w:t xml:space="preserve"> name: ___________</w:t>
       </w:r>
       <w:r>
         <w:t>__________________</w:t>
@@ -31,6 +38,235 @@
         <w:rPr>
           <w:b/>
         </w:rPr>
+        <w:t>Poster:</w:t>
+      </w:r>
+      <w:r>
+        <w:rPr>
+          <w:b/>
+        </w:rPr>
+        <w:t xml:space="preserve"> </w:t>
+      </w:r>
+    </w:p>
+    <w:p>
+      <w:pPr>
+        <w:spacing w:after="0"/>
+      </w:pPr>
+      <w:r>
+        <w:t>0</w:t>
+      </w:r>
+      <w:r>
+        <w:t xml:space="preserve"> – </w:t>
+      </w:r>
+      <w:r>
+        <w:t>abysmal</w:t>
+      </w:r>
+      <w:r>
+        <w:tab/>
+      </w:r>
+      <w:r>
+        <w:t>1</w:t>
+      </w:r>
+      <w:r>
+        <w:t xml:space="preserve"> – bad</w:t>
+      </w:r>
+      <w:r>
+        <w:tab/>
+      </w:r>
+      <w:r>
+        <w:tab/>
+      </w:r>
+      <w:r>
+        <w:t>2</w:t>
+      </w:r>
+      <w:r>
+        <w:t xml:space="preserve"> - inadequate</w:t>
+      </w:r>
+      <w:r>
+        <w:tab/>
+        <w:t>3</w:t>
+      </w:r>
+      <w:r>
+        <w:t xml:space="preserve"> - good</w:t>
+      </w:r>
+      <w:r>
+        <w:tab/>
+        <w:t>4</w:t>
+      </w:r>
+      <w:r>
+        <w:t xml:space="preserve"> – great</w:t>
+      </w:r>
+      <w:r>
+        <w:tab/>
+      </w:r>
+      <w:r>
+        <w:t>5</w:t>
+      </w:r>
+      <w:r>
+        <w:t xml:space="preserve"> - exceptional</w:t>
+      </w:r>
+      <w:r>
+        <w:tab/>
+      </w:r>
+    </w:p>
+    <w:p>
+      <w:pPr>
+        <w:spacing w:after="0"/>
+        <w:rPr>
+          <w:i/>
+        </w:rPr>
+      </w:pPr>
+    </w:p>
+    <w:p>
+      <w:pPr>
+        <w:spacing w:after="0"/>
+        <w:rPr>
+          <w:b/>
+        </w:rPr>
+      </w:pPr>
+      <w:r>
+        <w:rPr>
+          <w:b/>
+        </w:rPr>
+        <w:t>Presentation</w:t>
+      </w:r>
+      <w:r>
+        <w:rPr>
+          <w:b/>
+        </w:rPr>
+        <w:t>:</w:t>
+      </w:r>
+    </w:p>
+    <w:p>
+      <w:pPr>
+        <w:spacing w:after="0"/>
+      </w:pPr>
+      <w:r>
+        <w:t xml:space="preserve">0 – </w:t>
+      </w:r>
+      <w:r>
+        <w:t>abysmal</w:t>
+      </w:r>
+      <w:r>
+        <w:tab/>
+        <w:t>1 – bad</w:t>
+      </w:r>
+      <w:r>
+        <w:tab/>
+      </w:r>
+      <w:r>
+        <w:tab/>
+        <w:t>2 - inadequate</w:t>
+      </w:r>
+      <w:r>
+        <w:tab/>
+        <w:t>3 - good</w:t>
+      </w:r>
+      <w:r>
+        <w:tab/>
+        <w:t>4 – great</w:t>
+      </w:r>
+      <w:r>
+        <w:tab/>
+        <w:t>5 - exceptional</w:t>
+      </w:r>
+      <w:r>
+        <w:tab/>
+      </w:r>
+    </w:p>
+    <w:p>
+      <w:pPr>
+        <w:spacing w:after="0"/>
+        <w:rPr>
+          <w:i/>
+        </w:rPr>
+      </w:pPr>
+      <w:bookmarkStart w:id="0" w:name="_GoBack"/>
+      <w:bookmarkEnd w:id="0"/>
+    </w:p>
+    <w:p>
+      <w:pPr>
+        <w:spacing w:after="0"/>
+        <w:rPr>
+          <w:i/>
+        </w:rPr>
+      </w:pPr>
+    </w:p>
+    <w:p>
+      <w:pPr>
+        <w:spacing w:after="0"/>
+        <w:rPr>
+          <w:i/>
+        </w:rPr>
+      </w:pPr>
+      <w:r>
+        <w:rPr>
+          <w:i/>
+        </w:rPr>
+        <w:t>Comments:</w:t>
+      </w:r>
+    </w:p>
+    <w:p>
+      <w:pPr>
+        <w:spacing w:after="0"/>
+        <w:rPr>
+          <w:b/>
+        </w:rPr>
+      </w:pPr>
+    </w:p>
+    <w:p>
+      <w:pPr>
+        <w:spacing w:after="0"/>
+        <w:rPr>
+          <w:b/>
+        </w:rPr>
+      </w:pPr>
+    </w:p>
+    <w:p>
+      <w:pPr>
+        <w:spacing w:after="0"/>
+        <w:rPr>
+          <w:b/>
+        </w:rPr>
+      </w:pPr>
+    </w:p>
+    <w:p>
+      <w:pPr>
+        <w:spacing w:after="0"/>
+        <w:rPr>
+          <w:b/>
+        </w:rPr>
+      </w:pPr>
+    </w:p>
+    <w:p>
+      <w:pPr>
+        <w:spacing w:after="0"/>
+      </w:pPr>
+      <w:r>
+        <w:t>Team Name: __________________________________</w:t>
+      </w:r>
+      <w:r>
+        <w:tab/>
+      </w:r>
+      <w:proofErr w:type="gramStart"/>
+      <w:r>
+        <w:t>Your</w:t>
+      </w:r>
+      <w:proofErr w:type="gramEnd"/>
+      <w:r>
+        <w:t xml:space="preserve"> name: _____________________________</w:t>
+      </w:r>
+    </w:p>
+    <w:p>
+      <w:pPr>
+        <w:spacing w:after="0"/>
+        <w:rPr>
+          <w:b/>
+        </w:rPr>
+      </w:pPr>
+      <w:r>
+        <w:rPr>
+          <w:b/>
+        </w:rPr>
         <w:t>Quality of Poster and Analysis:</w:t>
       </w:r>
     </w:p>
@@ -128,7 +364,14 @@
       </w:r>
       <w:r>
         <w:tab/>
-        <w:t>Your name: _____________________________</w:t>
+      </w:r>
+      <w:proofErr w:type="gramStart"/>
+      <w:r>
+        <w:t>Your</w:t>
+      </w:r>
+      <w:proofErr w:type="gramEnd"/>
+      <w:r>
+        <w:t xml:space="preserve"> name: _____________________________</w:t>
       </w:r>
     </w:p>
     <w:p>
@@ -239,7 +482,14 @@
       </w:r>
       <w:r>
         <w:tab/>
-        <w:t>Your name: _____________________________</w:t>
+      </w:r>
+      <w:proofErr w:type="gramStart"/>
+      <w:r>
+        <w:t>Your</w:t>
+      </w:r>
+      <w:proofErr w:type="gramEnd"/>
+      <w:r>
+        <w:t xml:space="preserve"> name: _____________________________</w:t>
       </w:r>
     </w:p>
     <w:p>
@@ -346,117 +596,6 @@
         <w:spacing w:after="0"/>
       </w:pPr>
       <w:r>
-        <w:t>Team Name: __________________________________</w:t>
-      </w:r>
-      <w:r>
-        <w:tab/>
-        <w:t>Your name: _____________________________</w:t>
-      </w:r>
-    </w:p>
-    <w:p>
-      <w:pPr>
-        <w:spacing w:after="0"/>
-        <w:rPr>
-          <w:b/>
-        </w:rPr>
-      </w:pPr>
-      <w:r>
-        <w:rPr>
-          <w:b/>
-        </w:rPr>
-        <w:t>Quality of Poster and Analysis:</w:t>
-      </w:r>
-    </w:p>
-    <w:p>
-      <w:pPr>
-        <w:spacing w:after="0"/>
-      </w:pPr>
-      <w:r>
-        <w:t>0</w:t>
-      </w:r>
-      <w:r>
-        <w:tab/>
-        <w:t>1</w:t>
-      </w:r>
-      <w:r>
-        <w:tab/>
-        <w:t>2</w:t>
-      </w:r>
-      <w:r>
-        <w:tab/>
-        <w:t>3</w:t>
-      </w:r>
-      <w:r>
-        <w:tab/>
-        <w:t>4</w:t>
-      </w:r>
-      <w:r>
-        <w:tab/>
-        <w:t>5</w:t>
-      </w:r>
-      <w:r>
-        <w:tab/>
-      </w:r>
-    </w:p>
-    <w:p>
-      <w:pPr>
-        <w:spacing w:after="0"/>
-        <w:rPr>
-          <w:i/>
-        </w:rPr>
-      </w:pPr>
-    </w:p>
-    <w:p>
-      <w:pPr>
-        <w:spacing w:after="0"/>
-        <w:rPr>
-          <w:i/>
-        </w:rPr>
-      </w:pPr>
-      <w:r>
-        <w:rPr>
-          <w:i/>
-        </w:rPr>
-        <w:t>Comments:</w:t>
-      </w:r>
-    </w:p>
-    <w:p>
-      <w:pPr>
-        <w:spacing w:after="0"/>
-        <w:rPr>
-          <w:b/>
-        </w:rPr>
-      </w:pPr>
-    </w:p>
-    <w:p>
-      <w:pPr>
-        <w:spacing w:after="0"/>
-        <w:rPr>
-          <w:b/>
-        </w:rPr>
-      </w:pPr>
-    </w:p>
-    <w:p>
-      <w:pPr>
-        <w:spacing w:after="0"/>
-        <w:rPr>
-          <w:b/>
-        </w:rPr>
-      </w:pPr>
-    </w:p>
-    <w:p>
-      <w:pPr>
-        <w:spacing w:after="0"/>
-        <w:rPr>
-          <w:b/>
-        </w:rPr>
-      </w:pPr>
-    </w:p>
-    <w:p>
-      <w:pPr>
-        <w:spacing w:after="0"/>
-      </w:pPr>
-      <w:r>
         <w:t>Team Name: ______</w:t>
       </w:r>
       <w:r>
@@ -465,8 +604,13 @@
       <w:r>
         <w:tab/>
       </w:r>
-      <w:r>
-        <w:t>Your name</w:t>
+      <w:proofErr w:type="gramStart"/>
+      <w:r>
+        <w:t>Your</w:t>
+      </w:r>
+      <w:proofErr w:type="gramEnd"/>
+      <w:r>
+        <w:t xml:space="preserve"> name</w:t>
       </w:r>
       <w:r>
         <w:t xml:space="preserve">: </w:t>
@@ -535,28 +679,27 @@
       <w:r>
         <w:tab/>
       </w:r>
-      <w:bookmarkStart w:id="0" w:name="_GoBack"/>
-      <w:bookmarkEnd w:id="0"/>
-    </w:p>
-    <w:p>
-      <w:pPr>
-        <w:spacing w:after="0"/>
-        <w:rPr>
-          <w:i/>
-        </w:rPr>
-      </w:pPr>
-    </w:p>
-    <w:p>
-      <w:pPr>
-        <w:spacing w:after="0"/>
-        <w:rPr>
-          <w:i/>
-        </w:rPr>
-      </w:pPr>
-      <w:r>
-        <w:rPr>
-          <w:i/>
-        </w:rPr>
+    </w:p>
+    <w:p>
+      <w:pPr>
+        <w:spacing w:after="0"/>
+        <w:rPr>
+          <w:i/>
+        </w:rPr>
+      </w:pPr>
+    </w:p>
+    <w:p>
+      <w:pPr>
+        <w:spacing w:after="0"/>
+        <w:rPr>
+          <w:i/>
+        </w:rPr>
+      </w:pPr>
+      <w:r>
+        <w:rPr>
+          <w:i/>
+        </w:rPr>
+        <w:lastRenderedPageBreak/>
         <w:t>Comments:</w:t>
       </w:r>
     </w:p>

</xml_diff>